<commit_message>
Landing page with contact , login , register
</commit_message>
<xml_diff>
--- a/docx-trial.docx
+++ b/docx-trial.docx
@@ -8616,7 +8616,7 @@
           <w:szCs w:val="24"/>
         </w:rPr>
         <w:pict>
-          <v:rect id="_x0000_i1194" style="width:0;height:1.5pt" o:hralign="center" o:hrstd="t" o:hr="t" fillcolor="#a0a0a0" stroked="f"/>
+          <v:rect id="_x0000_i1025" style="width:0;height:1.5pt" o:hralign="center" o:hrstd="t" o:hr="t" fillcolor="#a0a0a0" stroked="f"/>
         </w:pict>
       </w:r>
     </w:p>
@@ -8963,7 +8963,7 @@
           <w:szCs w:val="24"/>
         </w:rPr>
         <w:pict>
-          <v:rect id="_x0000_i1195" style="width:0;height:1.5pt" o:hralign="center" o:hrstd="t" o:hr="t" fillcolor="#a0a0a0" stroked="f"/>
+          <v:rect id="_x0000_i1026" style="width:0;height:1.5pt" o:hralign="center" o:hrstd="t" o:hr="t" fillcolor="#a0a0a0" stroked="f"/>
         </w:pict>
       </w:r>
     </w:p>
@@ -9880,7 +9880,7 @@
       </w:pPr>
       <w:r>
         <w:pict>
-          <v:rect id="_x0000_i1204" style="width:0;height:1.5pt" o:hralign="center" o:hrstd="t" o:hr="t" fillcolor="#a0a0a0" stroked="f"/>
+          <v:rect id="_x0000_i1027" style="width:0;height:1.5pt" o:hralign="center" o:hrstd="t" o:hr="t" fillcolor="#a0a0a0" stroked="f"/>
         </w:pict>
       </w:r>
     </w:p>
@@ -14698,7 +14698,7 @@
           <w:szCs w:val="24"/>
         </w:rPr>
         <w:pict>
-          <v:rect id="_x0000_i1223" style="width:0;height:1.5pt" o:hralign="center" o:hrstd="t" o:hr="t" fillcolor="#a0a0a0" stroked="f"/>
+          <v:rect id="_x0000_i1028" style="width:0;height:1.5pt" o:hralign="center" o:hrstd="t" o:hr="t" fillcolor="#a0a0a0" stroked="f"/>
         </w:pict>
       </w:r>
     </w:p>
@@ -14840,7 +14840,7 @@
           <w:szCs w:val="24"/>
         </w:rPr>
         <w:pict>
-          <v:rect id="_x0000_i1224" style="width:0;height:1.5pt" o:hralign="center" o:hrstd="t" o:hr="t" fillcolor="#a0a0a0" stroked="f"/>
+          <v:rect id="_x0000_i1029" style="width:0;height:1.5pt" o:hralign="center" o:hrstd="t" o:hr="t" fillcolor="#a0a0a0" stroked="f"/>
         </w:pict>
       </w:r>
     </w:p>
@@ -16612,7 +16612,7 @@
     <w:p>
       <w:r>
         <w:pict>
-          <v:rect id="_x0000_i1236" style="width:0;height:1.5pt" o:hralign="center" o:hrstd="t" o:hr="t" fillcolor="#a0a0a0" stroked="f"/>
+          <v:rect id="_x0000_i1030" style="width:0;height:1.5pt" o:hralign="center" o:hrstd="t" o:hr="t" fillcolor="#a0a0a0" stroked="f"/>
         </w:pict>
       </w:r>
     </w:p>
@@ -30074,6 +30074,7 @@
   <w:style w:type="paragraph" w:default="1" w:styleId="Normal">
     <w:name w:val="Normal"/>
     <w:qFormat/>
+    <w:rsid w:val="00F55643"/>
   </w:style>
   <w:style w:type="paragraph" w:styleId="Heading1">
     <w:name w:val="heading 1"/>

</xml_diff>